<commit_message>
updated ui. first deploy
</commit_message>
<xml_diff>
--- a/Backend/media/school_one/students/Sone801/SCIENCE STUDENT_ONE_transcript.docx
+++ b/Backend/media/school_one/students/Sone801/SCIENCE STUDENT_ONE_transcript.docx
@@ -13,7 +13,7 @@
           <w:color w:val="FFFF00"/>
           <w:sz w:val="15"/>
         </w:rPr>
-        <w:t>Powered By: cassandra</w:t>
+        <w:t>Powered By: Cassandra</w:t>
       </w:r>
     </w:p>
     <w:p>
@@ -115,7 +115,7 @@
           <w:color w:val="2E8B57"/>
           <w:sz w:val="16"/>
         </w:rPr>
-        <w:t>09 MAY, 2024</w:t>
+        <w:t>10 SEPTEMBER, 2024</w:t>
       </w:r>
     </w:p>
     <w:p>
@@ -2083,7 +2083,7 @@
           <w:color w:val="FFFF00"/>
           <w:sz w:val="15"/>
         </w:rPr>
-        <w:t>Powered By: cassandra</w:t>
+        <w:t>Powered By: Cassandra</w:t>
       </w:r>
     </w:p>
     <w:sectPr>

</xml_diff>